<commit_message>
Modified model hierarchy design drawing
</commit_message>
<xml_diff>
--- a/Medical Records.docx
+++ b/Medical Records.docx
@@ -28,10 +28,7 @@
       </w:r>
     </w:p>
     <w:p/>
-    <w:p>
-      <w:bookmarkStart w:id="0" w:name="_GoBack"/>
-      <w:bookmarkEnd w:id="0"/>
-    </w:p>
+    <w:p/>
     <w:p/>
     <w:p/>
     <w:p/>
@@ -39,6 +36,262 @@
     <w:p/>
     <w:p/>
     <w:p>
+      <w:bookmarkStart w:id="0" w:name="_GoBack"/>
+      <w:bookmarkEnd w:id="0"/>
+      <w:r>
+        <w:rPr>
+          <w:noProof/>
+        </w:rPr>
+        <mc:AlternateContent>
+          <mc:Choice Requires="wps">
+            <w:drawing>
+              <wp:anchor distT="0" distB="0" distL="114300" distR="114300" simplePos="0" relativeHeight="251686912" behindDoc="0" locked="0" layoutInCell="1" allowOverlap="1" wp14:anchorId="68570656" wp14:editId="6E99015C">
+                <wp:simplePos x="0" y="0"/>
+                <wp:positionH relativeFrom="column">
+                  <wp:posOffset>2514600</wp:posOffset>
+                </wp:positionH>
+                <wp:positionV relativeFrom="paragraph">
+                  <wp:posOffset>1388745</wp:posOffset>
+                </wp:positionV>
+                <wp:extent cx="1143000" cy="342900"/>
+                <wp:effectExtent l="0" t="0" r="0" b="12700"/>
+                <wp:wrapSquare wrapText="bothSides"/>
+                <wp:docPr id="4" name="Text Box 4"/>
+                <wp:cNvGraphicFramePr/>
+                <a:graphic xmlns:a="http://schemas.openxmlformats.org/drawingml/2006/main">
+                  <a:graphicData uri="http://schemas.microsoft.com/office/word/2010/wordprocessingShape">
+                    <wps:wsp>
+                      <wps:cNvSpPr txBox="1"/>
+                      <wps:spPr>
+                        <a:xfrm>
+                          <a:off x="0" y="0"/>
+                          <a:ext cx="1143000" cy="342900"/>
+                        </a:xfrm>
+                        <a:prstGeom prst="rect">
+                          <a:avLst/>
+                        </a:prstGeom>
+                        <a:noFill/>
+                        <a:ln>
+                          <a:noFill/>
+                        </a:ln>
+                        <a:effectLst/>
+                        <a:extLst>
+                          <a:ext uri="{C572A759-6A51-4108-AA02-DFA0A04FC94B}">
+                            <ma14:wrappingTextBoxFlag xmlns:ma14="http://schemas.microsoft.com/office/mac/drawingml/2011/main"/>
+                          </a:ext>
+                        </a:extLst>
+                      </wps:spPr>
+                      <wps:style>
+                        <a:lnRef idx="0">
+                          <a:schemeClr val="accent1"/>
+                        </a:lnRef>
+                        <a:fillRef idx="0">
+                          <a:schemeClr val="accent1"/>
+                        </a:fillRef>
+                        <a:effectRef idx="0">
+                          <a:schemeClr val="accent1"/>
+                        </a:effectRef>
+                        <a:fontRef idx="minor">
+                          <a:schemeClr val="dk1"/>
+                        </a:fontRef>
+                      </wps:style>
+                      <wps:txbx>
+                        <w:txbxContent>
+                          <w:p>
+                            <w:proofErr w:type="spellStart"/>
+                            <w:proofErr w:type="gramStart"/>
+                            <w:r>
+                              <w:t>belongs</w:t>
+                            </w:r>
+                            <w:proofErr w:type="gramEnd"/>
+                            <w:r>
+                              <w:t>_to</w:t>
+                            </w:r>
+                            <w:proofErr w:type="spellEnd"/>
+                            <w:r>
+                              <w:t xml:space="preserve"> </w:t>
+                            </w:r>
+                            <w:r>
+                              <w:t>()</w:t>
+                            </w:r>
+                          </w:p>
+                        </w:txbxContent>
+                      </wps:txbx>
+                      <wps:bodyPr rot="0" spcFirstLastPara="0" vertOverflow="overflow" horzOverflow="overflow" vert="horz" wrap="square" lIns="91440" tIns="45720" rIns="91440" bIns="45720" numCol="1" spcCol="0" rtlCol="0" fromWordArt="0" anchor="t" anchorCtr="0" forceAA="0" compatLnSpc="1">
+                        <a:prstTxWarp prst="textNoShape">
+                          <a:avLst/>
+                        </a:prstTxWarp>
+                        <a:noAutofit/>
+                      </wps:bodyPr>
+                    </wps:wsp>
+                  </a:graphicData>
+                </a:graphic>
+                <wp14:sizeRelH relativeFrom="margin">
+                  <wp14:pctWidth>0</wp14:pctWidth>
+                </wp14:sizeRelH>
+              </wp:anchor>
+            </w:drawing>
+          </mc:Choice>
+          <mc:Fallback>
+            <w:pict>
+              <v:shapetype id="_x0000_t202" coordsize="21600,21600" o:spt="202" path="m0,0l0,21600,21600,21600,21600,0xe">
+                <v:stroke joinstyle="miter"/>
+                <v:path gradientshapeok="t" o:connecttype="rect"/>
+              </v:shapetype>
+              <v:shape id="Text Box 4" o:spid="_x0000_s1026" type="#_x0000_t202" style="position:absolute;margin-left:198pt;margin-top:109.35pt;width:90pt;height:27pt;z-index:251686912;visibility:visible;mso-wrap-style:square;mso-width-percent:0;mso-wrap-distance-left:9pt;mso-wrap-distance-top:0;mso-wrap-distance-right:9pt;mso-wrap-distance-bottom:0;mso-position-horizontal:absolute;mso-position-horizontal-relative:text;mso-position-vertical:absolute;mso-position-vertical-relative:text;mso-width-percent:0;mso-width-relative:margin;v-text-anchor:top" o:gfxdata="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" filled="f" stroked="f">
+                <v:textbox>
+                  <w:txbxContent>
+                    <w:p>
+                      <w:proofErr w:type="spellStart"/>
+                      <w:proofErr w:type="gramStart"/>
+                      <w:r>
+                        <w:t>belongs</w:t>
+                      </w:r>
+                      <w:proofErr w:type="gramEnd"/>
+                      <w:r>
+                        <w:t>_to</w:t>
+                      </w:r>
+                      <w:proofErr w:type="spellEnd"/>
+                      <w:r>
+                        <w:t xml:space="preserve"> </w:t>
+                      </w:r>
+                      <w:r>
+                        <w:t>()</w:t>
+                      </w:r>
+                    </w:p>
+                  </w:txbxContent>
+                </v:textbox>
+                <w10:wrap type="square"/>
+              </v:shape>
+            </w:pict>
+          </mc:Fallback>
+        </mc:AlternateContent>
+      </w:r>
+      <w:r>
+        <w:rPr>
+          <w:noProof/>
+        </w:rPr>
+        <mc:AlternateContent>
+          <mc:Choice Requires="wps">
+            <w:drawing>
+              <wp:anchor distT="0" distB="0" distL="114300" distR="114300" simplePos="0" relativeHeight="251676672" behindDoc="0" locked="0" layoutInCell="1" allowOverlap="1" wp14:anchorId="32B19D82" wp14:editId="75FC77CC">
+                <wp:simplePos x="0" y="0"/>
+                <wp:positionH relativeFrom="column">
+                  <wp:posOffset>1371600</wp:posOffset>
+                </wp:positionH>
+                <wp:positionV relativeFrom="paragraph">
+                  <wp:posOffset>1388745</wp:posOffset>
+                </wp:positionV>
+                <wp:extent cx="1028700" cy="342900"/>
+                <wp:effectExtent l="0" t="0" r="0" b="12700"/>
+                <wp:wrapSquare wrapText="bothSides"/>
+                <wp:docPr id="12" name="Text Box 12"/>
+                <wp:cNvGraphicFramePr/>
+                <a:graphic xmlns:a="http://schemas.openxmlformats.org/drawingml/2006/main">
+                  <a:graphicData uri="http://schemas.microsoft.com/office/word/2010/wordprocessingShape">
+                    <wps:wsp>
+                      <wps:cNvSpPr txBox="1"/>
+                      <wps:spPr>
+                        <a:xfrm>
+                          <a:off x="0" y="0"/>
+                          <a:ext cx="1028700" cy="342900"/>
+                        </a:xfrm>
+                        <a:prstGeom prst="rect">
+                          <a:avLst/>
+                        </a:prstGeom>
+                        <a:noFill/>
+                        <a:ln>
+                          <a:noFill/>
+                        </a:ln>
+                        <a:effectLst/>
+                        <a:extLst>
+                          <a:ext uri="{C572A759-6A51-4108-AA02-DFA0A04FC94B}">
+                            <ma14:wrappingTextBoxFlag xmlns:ma14="http://schemas.microsoft.com/office/mac/drawingml/2011/main"/>
+                          </a:ext>
+                        </a:extLst>
+                      </wps:spPr>
+                      <wps:style>
+                        <a:lnRef idx="0">
+                          <a:schemeClr val="accent1"/>
+                        </a:lnRef>
+                        <a:fillRef idx="0">
+                          <a:schemeClr val="accent1"/>
+                        </a:fillRef>
+                        <a:effectRef idx="0">
+                          <a:schemeClr val="accent1"/>
+                        </a:effectRef>
+                        <a:fontRef idx="minor">
+                          <a:schemeClr val="dk1"/>
+                        </a:fontRef>
+                      </wps:style>
+                      <wps:txbx>
+                        <w:txbxContent>
+                          <w:p>
+                            <w:proofErr w:type="spellStart"/>
+                            <w:proofErr w:type="gramStart"/>
+                            <w:r>
+                              <w:t>has</w:t>
+                            </w:r>
+                            <w:proofErr w:type="gramEnd"/>
+                            <w:r>
+                              <w:t>_</w:t>
+                            </w:r>
+                            <w:r>
+                              <w:t>many</w:t>
+                            </w:r>
+                            <w:proofErr w:type="spellEnd"/>
+                            <w:r>
+                              <w:t>()</w:t>
+                            </w:r>
+                          </w:p>
+                        </w:txbxContent>
+                      </wps:txbx>
+                      <wps:bodyPr rot="0" spcFirstLastPara="0" vertOverflow="overflow" horzOverflow="overflow" vert="horz" wrap="square" lIns="91440" tIns="45720" rIns="91440" bIns="45720" numCol="1" spcCol="0" rtlCol="0" fromWordArt="0" anchor="t" anchorCtr="0" forceAA="0" compatLnSpc="1">
+                        <a:prstTxWarp prst="textNoShape">
+                          <a:avLst/>
+                        </a:prstTxWarp>
+                        <a:noAutofit/>
+                      </wps:bodyPr>
+                    </wps:wsp>
+                  </a:graphicData>
+                </a:graphic>
+                <wp14:sizeRelH relativeFrom="margin">
+                  <wp14:pctWidth>0</wp14:pctWidth>
+                </wp14:sizeRelH>
+              </wp:anchor>
+            </w:drawing>
+          </mc:Choice>
+          <mc:Fallback>
+            <w:pict>
+              <v:shape id="Text Box 12" o:spid="_x0000_s1027" type="#_x0000_t202" style="position:absolute;margin-left:108pt;margin-top:109.35pt;width:81pt;height:27pt;z-index:251676672;visibility:visible;mso-wrap-style:square;mso-width-percent:0;mso-wrap-distance-left:9pt;mso-wrap-distance-top:0;mso-wrap-distance-right:9pt;mso-wrap-distance-bottom:0;mso-position-horizontal:absolute;mso-position-horizontal-relative:text;mso-position-vertical:absolute;mso-position-vertical-relative:text;mso-width-percent:0;mso-width-relative:margin;v-text-anchor:top" o:gfxdata="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" filled="f" stroked="f">
+                <v:textbox>
+                  <w:txbxContent>
+                    <w:p>
+                      <w:proofErr w:type="spellStart"/>
+                      <w:proofErr w:type="gramStart"/>
+                      <w:r>
+                        <w:t>has</w:t>
+                      </w:r>
+                      <w:proofErr w:type="gramEnd"/>
+                      <w:r>
+                        <w:t>_</w:t>
+                      </w:r>
+                      <w:r>
+                        <w:t>many</w:t>
+                      </w:r>
+                      <w:proofErr w:type="spellEnd"/>
+                      <w:r>
+                        <w:t>()</w:t>
+                      </w:r>
+                    </w:p>
+                  </w:txbxContent>
+                </v:textbox>
+                <w10:wrap type="square"/>
+              </v:shape>
+            </w:pict>
+          </mc:Fallback>
+        </mc:AlternateContent>
+      </w:r>
       <w:r>
         <w:rPr>
           <w:noProof/>
@@ -407,7 +660,7 @@
         <mc:AlternateContent>
           <mc:Choice Requires="wps">
             <w:drawing>
-              <wp:anchor distT="0" distB="0" distL="114300" distR="114300" simplePos="0" relativeHeight="251678720" behindDoc="0" locked="0" layoutInCell="1" allowOverlap="1" wp14:anchorId="547F0BF5" wp14:editId="28FAA5A6">
+              <wp:anchor distT="0" distB="0" distL="114300" distR="114300" simplePos="0" relativeHeight="251678720" behindDoc="0" locked="0" layoutInCell="1" allowOverlap="1" wp14:anchorId="547F0BF5" wp14:editId="6F1908A1">
                 <wp:simplePos x="0" y="0"/>
                 <wp:positionH relativeFrom="column">
                   <wp:posOffset>-342900</wp:posOffset>
@@ -493,7 +746,7 @@
           </mc:Choice>
           <mc:Fallback>
             <w:pict>
-              <v:shape id="Text Box 13" o:spid="_x0000_s1029" type="#_x0000_t202" style="position:absolute;margin-left:-26.95pt;margin-top:225pt;width:99pt;height:27pt;z-index:251678720;visibility:visible;mso-wrap-style:square;mso-width-percent:0;mso-wrap-distance-left:9pt;mso-wrap-distance-top:0;mso-wrap-distance-right:9pt;mso-wrap-distance-bottom:0;mso-position-horizontal:absolute;mso-position-horizontal-relative:text;mso-position-vertical:absolute;mso-position-vertical-relative:text;mso-width-percent:0;mso-width-relative:margin;v-text-anchor:top" o:gfxdata="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" filled="f" stroked="f">
+              <v:shape id="Text Box 13" o:spid="_x0000_s1031" type="#_x0000_t202" style="position:absolute;margin-left:-26.95pt;margin-top:225pt;width:99pt;height:27pt;z-index:251678720;visibility:visible;mso-wrap-style:square;mso-width-percent:0;mso-wrap-distance-left:9pt;mso-wrap-distance-top:0;mso-wrap-distance-right:9pt;mso-wrap-distance-bottom:0;mso-position-horizontal:absolute;mso-position-horizontal-relative:text;mso-position-vertical:absolute;mso-position-vertical-relative:text;mso-width-percent:0;mso-width-relative:margin;v-text-anchor:top" o:gfxdata="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" filled="f" stroked="f">
                 <v:textbox>
                   <w:txbxContent>
                     <w:p>
@@ -505,128 +758,6 @@
                       <w:proofErr w:type="gramEnd"/>
                       <w:r>
                         <w:t>_record</w:t>
-                      </w:r>
-                      <w:proofErr w:type="spellEnd"/>
-                      <w:r>
-                        <w:t>()</w:t>
-                      </w:r>
-                    </w:p>
-                  </w:txbxContent>
-                </v:textbox>
-                <w10:wrap type="square"/>
-              </v:shape>
-            </w:pict>
-          </mc:Fallback>
-        </mc:AlternateContent>
-      </w:r>
-      <w:r>
-        <w:rPr>
-          <w:noProof/>
-        </w:rPr>
-        <mc:AlternateContent>
-          <mc:Choice Requires="wps">
-            <w:drawing>
-              <wp:anchor distT="0" distB="0" distL="114300" distR="114300" simplePos="0" relativeHeight="251676672" behindDoc="0" locked="0" layoutInCell="1" allowOverlap="1" wp14:anchorId="32B19D82" wp14:editId="62F453A6">
-                <wp:simplePos x="0" y="0"/>
-                <wp:positionH relativeFrom="column">
-                  <wp:posOffset>1943100</wp:posOffset>
-                </wp:positionH>
-                <wp:positionV relativeFrom="paragraph">
-                  <wp:posOffset>2286000</wp:posOffset>
-                </wp:positionV>
-                <wp:extent cx="1028700" cy="342900"/>
-                <wp:effectExtent l="0" t="0" r="0" b="12700"/>
-                <wp:wrapSquare wrapText="bothSides"/>
-                <wp:docPr id="12" name="Text Box 12"/>
-                <wp:cNvGraphicFramePr/>
-                <a:graphic xmlns:a="http://schemas.openxmlformats.org/drawingml/2006/main">
-                  <a:graphicData uri="http://schemas.microsoft.com/office/word/2010/wordprocessingShape">
-                    <wps:wsp>
-                      <wps:cNvSpPr txBox="1"/>
-                      <wps:spPr>
-                        <a:xfrm>
-                          <a:off x="0" y="0"/>
-                          <a:ext cx="1028700" cy="342900"/>
-                        </a:xfrm>
-                        <a:prstGeom prst="rect">
-                          <a:avLst/>
-                        </a:prstGeom>
-                        <a:noFill/>
-                        <a:ln>
-                          <a:noFill/>
-                        </a:ln>
-                        <a:effectLst/>
-                        <a:extLst>
-                          <a:ext uri="{C572A759-6A51-4108-AA02-DFA0A04FC94B}">
-                            <ma14:wrappingTextBoxFlag xmlns:ma14="http://schemas.microsoft.com/office/mac/drawingml/2011/main"/>
-                          </a:ext>
-                        </a:extLst>
-                      </wps:spPr>
-                      <wps:style>
-                        <a:lnRef idx="0">
-                          <a:schemeClr val="accent1"/>
-                        </a:lnRef>
-                        <a:fillRef idx="0">
-                          <a:schemeClr val="accent1"/>
-                        </a:fillRef>
-                        <a:effectRef idx="0">
-                          <a:schemeClr val="accent1"/>
-                        </a:effectRef>
-                        <a:fontRef idx="minor">
-                          <a:schemeClr val="dk1"/>
-                        </a:fontRef>
-                      </wps:style>
-                      <wps:txbx>
-                        <w:txbxContent>
-                          <w:p>
-                            <w:proofErr w:type="spellStart"/>
-                            <w:proofErr w:type="gramStart"/>
-                            <w:r>
-                              <w:t>belongs</w:t>
-                            </w:r>
-                            <w:proofErr w:type="gramEnd"/>
-                            <w:r>
-                              <w:t>_to</w:t>
-                            </w:r>
-                            <w:proofErr w:type="spellEnd"/>
-                            <w:r>
-                              <w:t>()</w:t>
-                            </w:r>
-                          </w:p>
-                        </w:txbxContent>
-                      </wps:txbx>
-                      <wps:bodyPr rot="0" spcFirstLastPara="0" vertOverflow="overflow" horzOverflow="overflow" vert="horz" wrap="square" lIns="91440" tIns="45720" rIns="91440" bIns="45720" numCol="1" spcCol="0" rtlCol="0" fromWordArt="0" anchor="t" anchorCtr="0" forceAA="0" compatLnSpc="1">
-                        <a:prstTxWarp prst="textNoShape">
-                          <a:avLst/>
-                        </a:prstTxWarp>
-                        <a:noAutofit/>
-                      </wps:bodyPr>
-                    </wps:wsp>
-                  </a:graphicData>
-                </a:graphic>
-                <wp14:sizeRelH relativeFrom="margin">
-                  <wp14:pctWidth>0</wp14:pctWidth>
-                </wp14:sizeRelH>
-              </wp:anchor>
-            </w:drawing>
-          </mc:Choice>
-          <mc:Fallback>
-            <w:pict>
-              <v:shape id="Text Box 12" o:spid="_x0000_s1030" type="#_x0000_t202" style="position:absolute;margin-left:153pt;margin-top:180pt;width:81pt;height:27pt;z-index:251676672;visibility:visible;mso-wrap-style:square;mso-width-percent:0;mso-wrap-distance-left:9pt;mso-wrap-distance-top:0;mso-wrap-distance-right:9pt;mso-wrap-distance-bottom:0;mso-position-horizontal:absolute;mso-position-horizontal-relative:text;mso-position-vertical:absolute;mso-position-vertical-relative:text;mso-width-percent:0;mso-width-relative:margin;v-text-anchor:top" o:gfxdata="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" filled="f" stroked="f">
-                <v:textbox>
-                  <w:txbxContent>
-                    <w:p>
-                      <w:proofErr w:type="spellStart"/>
-                      <w:proofErr w:type="gramStart"/>
-                      <w:r>
-                        <w:t>belongs</w:t>
-                      </w:r>
-                      <w:proofErr w:type="gramEnd"/>
-                      <w:r>
-                        <w:t>_</w:t>
-                      </w:r>
-                      <w:r>
-                        <w:t>to</w:t>
                       </w:r>
                       <w:proofErr w:type="spellEnd"/>
                       <w:r>

</xml_diff>